<commit_message>
Carga git 16/04/2024 | 15:01:56.79
</commit_message>
<xml_diff>
--- a/Documentacion/Tickets/template/ER_TICKET_163820-ERROR EN INGRESO DE FACTURA.docx
+++ b/Documentacion/Tickets/template/ER_TICKET_163820-ERROR EN INGRESO DE FACTURA.docx
@@ -10,6 +10,7 @@
           <w:rFonts w:ascii="Times New Roman"/>
         </w:rPr>
       </w:pPr>
+      <w:bookmarkStart w:id="0" w:name="_Hlk163128515"/>
       <w:r>
         <w:rPr>
           <w:noProof/>
@@ -126,8 +127,8 @@
           <w:sz w:val="38"/>
         </w:rPr>
       </w:pPr>
-      <w:bookmarkStart w:id="0" w:name="_bookmark0"/>
-      <w:bookmarkEnd w:id="0"/>
+      <w:bookmarkStart w:id="1" w:name="_bookmark0"/>
+      <w:bookmarkEnd w:id="1"/>
       <w:r>
         <w:rPr>
           <w:w w:val="95"/>
@@ -360,6 +361,7 @@
         <w:spacing w:before="4"/>
         <w:rPr>
           <w:noProof/>
+          <w:u w:val="single"/>
         </w:rPr>
       </w:pPr>
     </w:p>
@@ -385,6 +387,7 @@
       <w:pPr>
         <w:pStyle w:val="Textoindependiente"/>
         <w:spacing w:before="4"/>
+        <w:jc w:val="both"/>
         <w:rPr>
           <w:sz w:val="18"/>
         </w:rPr>
@@ -436,8 +439,8 @@
             </w:r>
           </w:p>
         </w:tc>
-        <w:bookmarkStart w:id="1" w:name="_bookmark1"/>
-        <w:bookmarkEnd w:id="1"/>
+        <w:bookmarkStart w:id="2" w:name="_bookmark1"/>
+        <w:bookmarkEnd w:id="2"/>
         <w:tc>
           <w:tcPr>
             <w:tcW w:w="7683" w:type="dxa"/>
@@ -541,8 +544,8 @@
             </w:r>
           </w:p>
         </w:tc>
-        <w:bookmarkStart w:id="2" w:name="_bookmark2"/>
-        <w:bookmarkEnd w:id="2"/>
+        <w:bookmarkStart w:id="3" w:name="_bookmark2"/>
+        <w:bookmarkEnd w:id="3"/>
         <w:tc>
           <w:tcPr>
             <w:tcW w:w="7683" w:type="dxa"/>
@@ -667,7 +670,7 @@
                 <w:noProof/>
                 <w:sz w:val="20"/>
               </w:rPr>
-              <w:t>19 de marzo de 2024</w:t>
+              <w:t>4 de abril de 2024</w:t>
             </w:r>
             <w:r>
               <w:rPr>
@@ -741,8 +744,8 @@
                 <w:sz w:val="20"/>
               </w:rPr>
             </w:pPr>
-            <w:bookmarkStart w:id="3" w:name="_bookmark3"/>
-            <w:bookmarkEnd w:id="3"/>
+            <w:bookmarkStart w:id="4" w:name="_bookmark3"/>
+            <w:bookmarkEnd w:id="4"/>
             <w:r>
               <w:rPr>
                 <w:color w:val="0000FF"/>
@@ -826,8 +829,8 @@
                 <w:sz w:val="20"/>
               </w:rPr>
             </w:pPr>
-            <w:bookmarkStart w:id="4" w:name="_bookmark4"/>
-            <w:bookmarkEnd w:id="4"/>
+            <w:bookmarkStart w:id="5" w:name="_bookmark4"/>
+            <w:bookmarkEnd w:id="5"/>
             <w:r>
               <w:rPr>
                 <w:sz w:val="20"/>
@@ -956,7 +959,7 @@
         <w:spacing w:line="327" w:lineRule="exact"/>
         <w:ind w:hanging="1449"/>
       </w:pPr>
-      <w:bookmarkStart w:id="5" w:name="_Toc161755352"/>
+      <w:bookmarkStart w:id="6" w:name="_Toc161755352"/>
       <w:r>
         <w:t>Control</w:t>
       </w:r>
@@ -978,7 +981,7 @@
       <w:r>
         <w:t>Documento</w:t>
       </w:r>
-      <w:bookmarkEnd w:id="5"/>
+      <w:bookmarkEnd w:id="6"/>
     </w:p>
     <w:p>
       <w:pPr>
@@ -1011,7 +1014,7 @@
         </w:tabs>
         <w:ind w:hanging="1449"/>
       </w:pPr>
-      <w:bookmarkStart w:id="6" w:name="_Toc161755353"/>
+      <w:bookmarkStart w:id="7" w:name="_Toc161755353"/>
       <w:r>
         <w:t>Registro</w:t>
       </w:r>
@@ -1033,7 +1036,7 @@
       <w:r>
         <w:t>Cambios</w:t>
       </w:r>
-      <w:bookmarkEnd w:id="6"/>
+      <w:bookmarkEnd w:id="7"/>
     </w:p>
     <w:p>
       <w:pPr>
@@ -1287,7 +1290,7 @@
                 <w:spacing w:val="-1"/>
                 <w:sz w:val="16"/>
               </w:rPr>
-              <w:t>19/03/2024</w:t>
+              <w:t>04/04/2024</w:t>
             </w:r>
             <w:r>
               <w:rPr>
@@ -1478,11 +1481,11 @@
         <w:spacing w:line="325" w:lineRule="exact"/>
         <w:ind w:hanging="1449"/>
       </w:pPr>
-      <w:bookmarkStart w:id="7" w:name="_Toc161755354"/>
+      <w:bookmarkStart w:id="8" w:name="_Toc161755354"/>
       <w:r>
         <w:t>Revisores</w:t>
       </w:r>
-      <w:bookmarkEnd w:id="7"/>
+      <w:bookmarkEnd w:id="8"/>
     </w:p>
     <w:p>
       <w:pPr>
@@ -2443,7 +2446,7 @@
         <w:spacing w:before="258"/>
         <w:ind w:left="720" w:firstLine="0"/>
       </w:pPr>
-      <w:bookmarkStart w:id="8" w:name="_Toc161755355"/>
+      <w:bookmarkStart w:id="9" w:name="_Toc161755355"/>
       <w:r>
         <w:lastRenderedPageBreak/>
         <w:pict w14:anchorId="1B22215B">
@@ -2509,7 +2512,7 @@
         </w:rPr>
         <w:t>163820</w:t>
       </w:r>
-      <w:bookmarkEnd w:id="8"/>
+      <w:bookmarkEnd w:id="9"/>
       <w:r>
         <w:rPr>
           <w:color w:val="0000FF"/>
@@ -2976,6 +2979,7 @@
         </w:rPr>
       </w:pPr>
     </w:p>
+    <w:bookmarkEnd w:id="0"/>
     <w:p>
       <w:pPr>
         <w:jc w:val="center"/>

</xml_diff>